<commit_message>
Commit from laptop. Book - added id DBConnection - added secon connection, will remove Menu - added MenuItemSHipper to the map BookFinder - removed connection.close BookRemover - removed connection.close BooksDisplay - changed method to read books from librayr BooksSorter - removed connection.close Exit - added connection.close();
</commit_message>
<xml_diff>
--- a/Tables.docx
+++ b/Tables.docx
@@ -18,7 +18,7 @@
     <w:tbl>
       <w:tblPr>
         <w:tblStyle w:val="a3"/>
-        <w:tblW w:w="0" w:type="auto"/>
+        <w:tblW w:w="4672" w:type="dxa"/>
         <w:tblLayout w:type="fixed"/>
         <w:tblLook w:val="04A0" w:firstRow="1" w:lastRow="0" w:firstColumn="1" w:lastColumn="0" w:noHBand="0" w:noVBand="1"/>
       </w:tblPr>
@@ -27,10 +27,6 @@
         <w:gridCol w:w="1168"/>
         <w:gridCol w:w="1168"/>
         <w:gridCol w:w="1168"/>
-        <w:gridCol w:w="1168"/>
-        <w:gridCol w:w="1168"/>
-        <w:gridCol w:w="1168"/>
-        <w:gridCol w:w="1169"/>
       </w:tblGrid>
       <w:tr>
         <w:tc>
@@ -65,226 +61,33 @@
                 <w:lang w:val="en-US"/>
               </w:rPr>
             </w:pPr>
-            <w:r>
-              <w:rPr>
-                <w:lang w:val="en-US"/>
-              </w:rPr>
-              <w:t>author</w:t>
-            </w:r>
-          </w:p>
-          <w:p>
-            <w:pPr>
-              <w:jc w:val="center"/>
-              <w:rPr>
-                <w:lang w:val="en-US"/>
-              </w:rPr>
-            </w:pPr>
-            <w:r>
-              <w:rPr>
-                <w:lang w:val="en-US"/>
-              </w:rPr>
-              <w:t>(varchar)</w:t>
-            </w:r>
-          </w:p>
-        </w:tc>
-        <w:tc>
-          <w:tcPr>
-            <w:tcW w:w="1168" w:type="dxa"/>
-            <w:vAlign w:val="center"/>
-          </w:tcPr>
-          <w:p>
-            <w:pPr>
-              <w:jc w:val="center"/>
-              <w:rPr>
-                <w:lang w:val="en-US"/>
-              </w:rPr>
-            </w:pPr>
-            <w:r>
-              <w:rPr>
-                <w:lang w:val="en-US"/>
-              </w:rPr>
-              <w:t>title</w:t>
-            </w:r>
-          </w:p>
-          <w:p>
-            <w:pPr>
-              <w:jc w:val="center"/>
-              <w:rPr>
-                <w:lang w:val="en-US"/>
-              </w:rPr>
-            </w:pPr>
-            <w:r>
-              <w:rPr>
-                <w:lang w:val="en-US"/>
-              </w:rPr>
-              <w:t>(varchar)</w:t>
-            </w:r>
-          </w:p>
-        </w:tc>
-        <w:tc>
-          <w:tcPr>
-            <w:tcW w:w="1168" w:type="dxa"/>
-            <w:vAlign w:val="center"/>
-          </w:tcPr>
-          <w:p>
-            <w:pPr>
-              <w:jc w:val="center"/>
-              <w:rPr>
-                <w:lang w:val="en-US"/>
-              </w:rPr>
-            </w:pPr>
-            <w:r>
-              <w:rPr>
-                <w:lang w:val="en-US"/>
-              </w:rPr>
-              <w:t>publisher</w:t>
-            </w:r>
-          </w:p>
-          <w:p>
-            <w:pPr>
-              <w:jc w:val="center"/>
-              <w:rPr>
-                <w:lang w:val="en-US"/>
-              </w:rPr>
-            </w:pPr>
-            <w:r>
-              <w:rPr>
-                <w:lang w:val="en-US"/>
-              </w:rPr>
-              <w:t>(varchar)</w:t>
-            </w:r>
-          </w:p>
-        </w:tc>
-        <w:tc>
-          <w:tcPr>
-            <w:tcW w:w="1168" w:type="dxa"/>
-          </w:tcPr>
-          <w:p>
-            <w:pPr>
-              <w:jc w:val="center"/>
-              <w:rPr>
-                <w:lang w:val="en-US"/>
-              </w:rPr>
-            </w:pPr>
-            <w:r>
-              <w:rPr>
-                <w:lang w:val="en-US"/>
-              </w:rPr>
-              <w:t>year</w:t>
-            </w:r>
-          </w:p>
-          <w:p>
-            <w:pPr>
-              <w:jc w:val="center"/>
-              <w:rPr>
-                <w:lang w:val="en-US"/>
-              </w:rPr>
-            </w:pPr>
-            <w:r>
-              <w:rPr>
-                <w:lang w:val="en-US"/>
-              </w:rPr>
-              <w:t>(</w:t>
-            </w:r>
             <w:proofErr w:type="spellStart"/>
             <w:r>
               <w:rPr>
                 <w:lang w:val="en-US"/>
               </w:rPr>
-              <w:t>bigint</w:t>
+              <w:t>bookid</w:t>
             </w:r>
             <w:proofErr w:type="spellEnd"/>
-            <w:r>
-              <w:rPr>
-                <w:lang w:val="en-US"/>
-              </w:rPr>
-              <w:t>)</w:t>
-            </w:r>
-          </w:p>
-        </w:tc>
-        <w:tc>
-          <w:tcPr>
-            <w:tcW w:w="1168" w:type="dxa"/>
-          </w:tcPr>
-          <w:p>
-            <w:pPr>
-              <w:jc w:val="center"/>
-              <w:rPr>
-                <w:lang w:val="en-US"/>
-              </w:rPr>
-            </w:pPr>
-            <w:r>
-              <w:rPr>
-                <w:lang w:val="en-US"/>
-              </w:rPr>
-              <w:t>pages</w:t>
-            </w:r>
-          </w:p>
-          <w:p>
-            <w:pPr>
-              <w:jc w:val="center"/>
-              <w:rPr>
-                <w:lang w:val="en-US"/>
-              </w:rPr>
-            </w:pPr>
-            <w:r>
-              <w:rPr>
-                <w:lang w:val="en-US"/>
-              </w:rPr>
-              <w:t>(</w:t>
-            </w:r>
-            <w:proofErr w:type="spellStart"/>
-            <w:r>
-              <w:rPr>
-                <w:lang w:val="en-US"/>
-              </w:rPr>
-              <w:t>bigint</w:t>
-            </w:r>
-            <w:proofErr w:type="spellEnd"/>
-            <w:r>
-              <w:rPr>
-                <w:lang w:val="en-US"/>
-              </w:rPr>
-              <w:t>)</w:t>
-            </w:r>
-          </w:p>
-        </w:tc>
-        <w:tc>
-          <w:tcPr>
-            <w:tcW w:w="1168" w:type="dxa"/>
-          </w:tcPr>
-          <w:p>
-            <w:pPr>
-              <w:jc w:val="center"/>
-              <w:rPr>
-                <w:lang w:val="en-US"/>
-              </w:rPr>
-            </w:pPr>
-            <w:r>
-              <w:rPr>
-                <w:lang w:val="en-US"/>
-              </w:rPr>
-              <w:t>price</w:t>
-            </w:r>
-          </w:p>
-          <w:p>
-            <w:pPr>
-              <w:jc w:val="center"/>
-              <w:rPr>
-                <w:lang w:val="en-US"/>
-              </w:rPr>
-            </w:pPr>
-            <w:r>
-              <w:rPr>
-                <w:lang w:val="en-US"/>
-              </w:rPr>
-              <w:t>(double)</w:t>
-            </w:r>
-          </w:p>
-        </w:tc>
-        <w:tc>
-          <w:tcPr>
-            <w:tcW w:w="1169" w:type="dxa"/>
+          </w:p>
+          <w:p>
+            <w:pPr>
+              <w:jc w:val="center"/>
+              <w:rPr>
+                <w:lang w:val="en-US"/>
+              </w:rPr>
+            </w:pPr>
+            <w:r>
+              <w:rPr>
+                <w:lang w:val="en-US"/>
+              </w:rPr>
+              <w:t>(int)</w:t>
+            </w:r>
+          </w:p>
+        </w:tc>
+        <w:tc>
+          <w:tcPr>
+            <w:tcW w:w="1168" w:type="dxa"/>
           </w:tcPr>
           <w:p>
             <w:pPr>
@@ -311,21 +114,27 @@
               <w:rPr>
                 <w:lang w:val="en-US"/>
               </w:rPr>
-              <w:t>(</w:t>
-            </w:r>
-            <w:proofErr w:type="spellStart"/>
-            <w:r>
-              <w:rPr>
-                <w:lang w:val="en-US"/>
-              </w:rPr>
-              <w:t>bigint</w:t>
-            </w:r>
-            <w:proofErr w:type="spellEnd"/>
-            <w:r>
-              <w:rPr>
-                <w:lang w:val="en-US"/>
-              </w:rPr>
-              <w:t>)</w:t>
+              <w:t>(bigint)</w:t>
+            </w:r>
+          </w:p>
+        </w:tc>
+        <w:tc>
+          <w:tcPr>
+            <w:tcW w:w="1168" w:type="dxa"/>
+            <w:vAlign w:val="center"/>
+          </w:tcPr>
+          <w:p>
+            <w:pPr>
+              <w:jc w:val="center"/>
+              <w:rPr>
+                <w:lang w:val="en-US"/>
+              </w:rPr>
+            </w:pPr>
+            <w:r>
+              <w:rPr>
+                <w:lang w:val="en-US"/>
+              </w:rPr>
+              <w:t>userId (bigint)</w:t>
             </w:r>
           </w:p>
         </w:tc>
@@ -334,7 +143,22 @@
         <w:tc>
           <w:tcPr>
             <w:tcW w:w="1168" w:type="dxa"/>
-            <w:shd w:val="clear" w:color="auto" w:fill="FFC000"/>
+            <w:shd w:val="clear" w:color="auto" w:fill="FFFFFF" w:themeFill="background1"/>
+            <w:vAlign w:val="center"/>
+          </w:tcPr>
+          <w:p>
+            <w:pPr>
+              <w:jc w:val="center"/>
+              <w:rPr>
+                <w:lang w:val="en-US"/>
+              </w:rPr>
+            </w:pPr>
+          </w:p>
+        </w:tc>
+        <w:tc>
+          <w:tcPr>
+            <w:tcW w:w="1168" w:type="dxa"/>
+            <w:shd w:val="clear" w:color="auto" w:fill="FFC000" w:themeFill="accent4"/>
             <w:vAlign w:val="center"/>
           </w:tcPr>
           <w:p>
@@ -355,103 +179,60 @@
         <w:tc>
           <w:tcPr>
             <w:tcW w:w="1168" w:type="dxa"/>
-            <w:vAlign w:val="center"/>
-          </w:tcPr>
-          <w:p>
-            <w:pPr>
-              <w:jc w:val="center"/>
-              <w:rPr>
-                <w:lang w:val="en-US"/>
-              </w:rPr>
-            </w:pPr>
-          </w:p>
-        </w:tc>
-        <w:tc>
-          <w:tcPr>
-            <w:tcW w:w="1168" w:type="dxa"/>
-            <w:vAlign w:val="center"/>
-          </w:tcPr>
-          <w:p>
-            <w:pPr>
-              <w:jc w:val="center"/>
-              <w:rPr>
-                <w:lang w:val="en-US"/>
-              </w:rPr>
-            </w:pPr>
-          </w:p>
-        </w:tc>
-        <w:tc>
-          <w:tcPr>
-            <w:tcW w:w="1168" w:type="dxa"/>
-            <w:vAlign w:val="center"/>
-          </w:tcPr>
-          <w:p>
-            <w:pPr>
-              <w:jc w:val="center"/>
-              <w:rPr>
-                <w:lang w:val="en-US"/>
-              </w:rPr>
-            </w:pPr>
-          </w:p>
-        </w:tc>
-        <w:tc>
-          <w:tcPr>
-            <w:tcW w:w="1168" w:type="dxa"/>
-          </w:tcPr>
-          <w:p>
-            <w:pPr>
-              <w:jc w:val="center"/>
-              <w:rPr>
-                <w:lang w:val="en-US"/>
-              </w:rPr>
-            </w:pPr>
-          </w:p>
-        </w:tc>
-        <w:tc>
-          <w:tcPr>
-            <w:tcW w:w="1168" w:type="dxa"/>
-          </w:tcPr>
-          <w:p>
-            <w:pPr>
-              <w:jc w:val="center"/>
-              <w:rPr>
-                <w:lang w:val="en-US"/>
-              </w:rPr>
-            </w:pPr>
-          </w:p>
-        </w:tc>
-        <w:tc>
-          <w:tcPr>
-            <w:tcW w:w="1168" w:type="dxa"/>
-          </w:tcPr>
-          <w:p>
-            <w:pPr>
-              <w:jc w:val="center"/>
-              <w:rPr>
-                <w:lang w:val="en-US"/>
-              </w:rPr>
-            </w:pPr>
-          </w:p>
-        </w:tc>
-        <w:tc>
-          <w:tcPr>
-            <w:tcW w:w="1169" w:type="dxa"/>
-          </w:tcPr>
-          <w:p>
-            <w:pPr>
-              <w:jc w:val="center"/>
-              <w:rPr>
-                <w:lang w:val="en-US"/>
-              </w:rPr>
-            </w:pPr>
-          </w:p>
-        </w:tc>
+            <w:shd w:val="clear" w:color="auto" w:fill="FFFFFF" w:themeFill="background1"/>
+          </w:tcPr>
+          <w:p>
+            <w:pPr>
+              <w:jc w:val="center"/>
+            </w:pPr>
+            <w:r>
+              <w:t>1</w:t>
+            </w:r>
+          </w:p>
+        </w:tc>
+        <w:tc>
+          <w:tcPr>
+            <w:tcW w:w="1168" w:type="dxa"/>
+            <w:shd w:val="clear" w:color="auto" w:fill="92D050"/>
+          </w:tcPr>
+          <w:p>
+            <w:pPr>
+              <w:jc w:val="center"/>
+              <w:rPr>
+                <w:lang w:val="en-US"/>
+              </w:rPr>
+            </w:pPr>
+            <w:r>
+              <w:rPr>
+                <w:lang w:val="en-US"/>
+              </w:rPr>
+              <w:t>11</w:t>
+            </w:r>
+          </w:p>
+        </w:tc>
+        <w:bookmarkStart w:id="0" w:name="_GoBack"/>
+        <w:bookmarkEnd w:id="0"/>
       </w:tr>
       <w:tr>
         <w:tc>
           <w:tcPr>
             <w:tcW w:w="1168" w:type="dxa"/>
-            <w:shd w:val="clear" w:color="auto" w:fill="FFC000"/>
+            <w:shd w:val="clear" w:color="auto" w:fill="FFFFFF" w:themeFill="background1"/>
+            <w:vAlign w:val="center"/>
+          </w:tcPr>
+          <w:p>
+            <w:pPr>
+              <w:jc w:val="center"/>
+              <w:rPr>
+                <w:lang w:val="en-US"/>
+              </w:rPr>
+            </w:pPr>
+          </w:p>
+        </w:tc>
+        <w:tc>
+          <w:tcPr>
+            <w:tcW w:w="1168" w:type="dxa"/>
+            <w:shd w:val="clear" w:color="auto" w:fill="FFC000" w:themeFill="accent4"/>
             <w:vAlign w:val="center"/>
           </w:tcPr>
           <w:p>
@@ -472,95 +253,29 @@
         <w:tc>
           <w:tcPr>
             <w:tcW w:w="1168" w:type="dxa"/>
-            <w:vAlign w:val="center"/>
-          </w:tcPr>
-          <w:p>
-            <w:pPr>
-              <w:jc w:val="center"/>
-              <w:rPr>
-                <w:lang w:val="en-US"/>
-              </w:rPr>
-            </w:pPr>
-          </w:p>
-        </w:tc>
-        <w:tc>
-          <w:tcPr>
-            <w:tcW w:w="1168" w:type="dxa"/>
-            <w:vAlign w:val="center"/>
-          </w:tcPr>
-          <w:p>
-            <w:pPr>
-              <w:jc w:val="center"/>
-              <w:rPr>
-                <w:lang w:val="en-US"/>
-              </w:rPr>
-            </w:pPr>
-          </w:p>
-        </w:tc>
-        <w:tc>
-          <w:tcPr>
-            <w:tcW w:w="1168" w:type="dxa"/>
-            <w:vAlign w:val="center"/>
-          </w:tcPr>
-          <w:p>
-            <w:pPr>
-              <w:jc w:val="center"/>
-              <w:rPr>
-                <w:lang w:val="en-US"/>
-              </w:rPr>
-            </w:pPr>
-          </w:p>
-        </w:tc>
-        <w:tc>
-          <w:tcPr>
-            <w:tcW w:w="1168" w:type="dxa"/>
-          </w:tcPr>
-          <w:p>
-            <w:pPr>
-              <w:jc w:val="center"/>
-              <w:rPr>
-                <w:lang w:val="en-US"/>
-              </w:rPr>
-            </w:pPr>
-          </w:p>
-        </w:tc>
-        <w:tc>
-          <w:tcPr>
-            <w:tcW w:w="1168" w:type="dxa"/>
-          </w:tcPr>
-          <w:p>
-            <w:pPr>
-              <w:jc w:val="center"/>
-              <w:rPr>
-                <w:lang w:val="en-US"/>
-              </w:rPr>
-            </w:pPr>
-          </w:p>
-        </w:tc>
-        <w:tc>
-          <w:tcPr>
-            <w:tcW w:w="1168" w:type="dxa"/>
-          </w:tcPr>
-          <w:p>
-            <w:pPr>
-              <w:jc w:val="center"/>
-              <w:rPr>
-                <w:lang w:val="en-US"/>
-              </w:rPr>
-            </w:pPr>
-          </w:p>
-        </w:tc>
-        <w:tc>
-          <w:tcPr>
-            <w:tcW w:w="1169" w:type="dxa"/>
-          </w:tcPr>
-          <w:p>
-            <w:pPr>
-              <w:jc w:val="center"/>
-              <w:rPr>
-                <w:lang w:val="en-US"/>
-              </w:rPr>
-            </w:pPr>
+            <w:shd w:val="clear" w:color="auto" w:fill="FFFFFF" w:themeFill="background1"/>
+          </w:tcPr>
+          <w:p>
+            <w:pPr>
+              <w:jc w:val="center"/>
+            </w:pPr>
+            <w:r>
+              <w:t>2</w:t>
+            </w:r>
+          </w:p>
+        </w:tc>
+        <w:tc>
+          <w:tcPr>
+            <w:tcW w:w="1168" w:type="dxa"/>
+            <w:shd w:val="clear" w:color="auto" w:fill="92D050"/>
+          </w:tcPr>
+          <w:p>
+            <w:pPr>
+              <w:jc w:val="center"/>
+            </w:pPr>
+            <w:r>
+              <w:t>22</w:t>
+            </w:r>
           </w:p>
         </w:tc>
       </w:tr>
@@ -568,7 +283,22 @@
         <w:tc>
           <w:tcPr>
             <w:tcW w:w="1168" w:type="dxa"/>
-            <w:shd w:val="clear" w:color="auto" w:fill="FFC000"/>
+            <w:shd w:val="clear" w:color="auto" w:fill="FFFFFF" w:themeFill="background1"/>
+            <w:vAlign w:val="center"/>
+          </w:tcPr>
+          <w:p>
+            <w:pPr>
+              <w:jc w:val="center"/>
+              <w:rPr>
+                <w:lang w:val="en-US"/>
+              </w:rPr>
+            </w:pPr>
+          </w:p>
+        </w:tc>
+        <w:tc>
+          <w:tcPr>
+            <w:tcW w:w="1168" w:type="dxa"/>
+            <w:shd w:val="clear" w:color="auto" w:fill="FFC000" w:themeFill="accent4"/>
             <w:vAlign w:val="center"/>
           </w:tcPr>
           <w:p>
@@ -589,95 +319,35 @@
         <w:tc>
           <w:tcPr>
             <w:tcW w:w="1168" w:type="dxa"/>
-            <w:vAlign w:val="center"/>
-          </w:tcPr>
-          <w:p>
-            <w:pPr>
-              <w:jc w:val="center"/>
-              <w:rPr>
-                <w:lang w:val="en-US"/>
-              </w:rPr>
-            </w:pPr>
-          </w:p>
-        </w:tc>
-        <w:tc>
-          <w:tcPr>
-            <w:tcW w:w="1168" w:type="dxa"/>
-            <w:vAlign w:val="center"/>
-          </w:tcPr>
-          <w:p>
-            <w:pPr>
-              <w:jc w:val="center"/>
-              <w:rPr>
-                <w:lang w:val="en-US"/>
-              </w:rPr>
-            </w:pPr>
-          </w:p>
-        </w:tc>
-        <w:tc>
-          <w:tcPr>
-            <w:tcW w:w="1168" w:type="dxa"/>
-            <w:vAlign w:val="center"/>
-          </w:tcPr>
-          <w:p>
-            <w:pPr>
-              <w:jc w:val="center"/>
-              <w:rPr>
-                <w:lang w:val="en-US"/>
-              </w:rPr>
-            </w:pPr>
-          </w:p>
-        </w:tc>
-        <w:tc>
-          <w:tcPr>
-            <w:tcW w:w="1168" w:type="dxa"/>
-          </w:tcPr>
-          <w:p>
-            <w:pPr>
-              <w:jc w:val="center"/>
-              <w:rPr>
-                <w:lang w:val="en-US"/>
-              </w:rPr>
-            </w:pPr>
-          </w:p>
-        </w:tc>
-        <w:tc>
-          <w:tcPr>
-            <w:tcW w:w="1168" w:type="dxa"/>
-          </w:tcPr>
-          <w:p>
-            <w:pPr>
-              <w:jc w:val="center"/>
-              <w:rPr>
-                <w:lang w:val="en-US"/>
-              </w:rPr>
-            </w:pPr>
-          </w:p>
-        </w:tc>
-        <w:tc>
-          <w:tcPr>
-            <w:tcW w:w="1168" w:type="dxa"/>
-          </w:tcPr>
-          <w:p>
-            <w:pPr>
-              <w:jc w:val="center"/>
-              <w:rPr>
-                <w:lang w:val="en-US"/>
-              </w:rPr>
-            </w:pPr>
-          </w:p>
-        </w:tc>
-        <w:tc>
-          <w:tcPr>
-            <w:tcW w:w="1169" w:type="dxa"/>
-          </w:tcPr>
-          <w:p>
-            <w:pPr>
-              <w:jc w:val="center"/>
-              <w:rPr>
-                <w:lang w:val="en-US"/>
-              </w:rPr>
-            </w:pPr>
+            <w:shd w:val="clear" w:color="auto" w:fill="FFFFFF" w:themeFill="background1"/>
+          </w:tcPr>
+          <w:p>
+            <w:pPr>
+              <w:jc w:val="center"/>
+            </w:pPr>
+            <w:r>
+              <w:t>3</w:t>
+            </w:r>
+          </w:p>
+        </w:tc>
+        <w:tc>
+          <w:tcPr>
+            <w:tcW w:w="1168" w:type="dxa"/>
+            <w:shd w:val="clear" w:color="auto" w:fill="92D050"/>
+          </w:tcPr>
+          <w:p>
+            <w:pPr>
+              <w:jc w:val="center"/>
+              <w:rPr>
+                <w:lang w:val="en-US"/>
+              </w:rPr>
+            </w:pPr>
+            <w:r>
+              <w:rPr>
+                <w:lang w:val="en-US"/>
+              </w:rPr>
+              <w:t>33</w:t>
+            </w:r>
           </w:p>
         </w:tc>
       </w:tr>
@@ -685,7 +355,22 @@
         <w:tc>
           <w:tcPr>
             <w:tcW w:w="1168" w:type="dxa"/>
-            <w:shd w:val="clear" w:color="auto" w:fill="FFC000"/>
+            <w:shd w:val="clear" w:color="auto" w:fill="FFFFFF" w:themeFill="background1"/>
+            <w:vAlign w:val="center"/>
+          </w:tcPr>
+          <w:p>
+            <w:pPr>
+              <w:jc w:val="center"/>
+              <w:rPr>
+                <w:lang w:val="en-US"/>
+              </w:rPr>
+            </w:pPr>
+          </w:p>
+        </w:tc>
+        <w:tc>
+          <w:tcPr>
+            <w:tcW w:w="1168" w:type="dxa"/>
+            <w:shd w:val="clear" w:color="auto" w:fill="FFC000" w:themeFill="accent4"/>
             <w:vAlign w:val="center"/>
           </w:tcPr>
           <w:p>
@@ -706,95 +391,35 @@
         <w:tc>
           <w:tcPr>
             <w:tcW w:w="1168" w:type="dxa"/>
-            <w:vAlign w:val="center"/>
-          </w:tcPr>
-          <w:p>
-            <w:pPr>
-              <w:jc w:val="center"/>
-              <w:rPr>
-                <w:lang w:val="en-US"/>
-              </w:rPr>
-            </w:pPr>
-          </w:p>
-        </w:tc>
-        <w:tc>
-          <w:tcPr>
-            <w:tcW w:w="1168" w:type="dxa"/>
-            <w:vAlign w:val="center"/>
-          </w:tcPr>
-          <w:p>
-            <w:pPr>
-              <w:jc w:val="center"/>
-              <w:rPr>
-                <w:lang w:val="en-US"/>
-              </w:rPr>
-            </w:pPr>
-          </w:p>
-        </w:tc>
-        <w:tc>
-          <w:tcPr>
-            <w:tcW w:w="1168" w:type="dxa"/>
-            <w:vAlign w:val="center"/>
-          </w:tcPr>
-          <w:p>
-            <w:pPr>
-              <w:jc w:val="center"/>
-              <w:rPr>
-                <w:lang w:val="en-US"/>
-              </w:rPr>
-            </w:pPr>
-          </w:p>
-        </w:tc>
-        <w:tc>
-          <w:tcPr>
-            <w:tcW w:w="1168" w:type="dxa"/>
-          </w:tcPr>
-          <w:p>
-            <w:pPr>
-              <w:jc w:val="center"/>
-              <w:rPr>
-                <w:lang w:val="en-US"/>
-              </w:rPr>
-            </w:pPr>
-          </w:p>
-        </w:tc>
-        <w:tc>
-          <w:tcPr>
-            <w:tcW w:w="1168" w:type="dxa"/>
-          </w:tcPr>
-          <w:p>
-            <w:pPr>
-              <w:jc w:val="center"/>
-              <w:rPr>
-                <w:lang w:val="en-US"/>
-              </w:rPr>
-            </w:pPr>
-          </w:p>
-        </w:tc>
-        <w:tc>
-          <w:tcPr>
-            <w:tcW w:w="1168" w:type="dxa"/>
-          </w:tcPr>
-          <w:p>
-            <w:pPr>
-              <w:jc w:val="center"/>
-              <w:rPr>
-                <w:lang w:val="en-US"/>
-              </w:rPr>
-            </w:pPr>
-          </w:p>
-        </w:tc>
-        <w:tc>
-          <w:tcPr>
-            <w:tcW w:w="1169" w:type="dxa"/>
-          </w:tcPr>
-          <w:p>
-            <w:pPr>
-              <w:jc w:val="center"/>
-              <w:rPr>
-                <w:lang w:val="en-US"/>
-              </w:rPr>
-            </w:pPr>
+            <w:shd w:val="clear" w:color="auto" w:fill="FFFFFF" w:themeFill="background1"/>
+          </w:tcPr>
+          <w:p>
+            <w:pPr>
+              <w:jc w:val="center"/>
+            </w:pPr>
+            <w:r>
+              <w:t>4</w:t>
+            </w:r>
+          </w:p>
+        </w:tc>
+        <w:tc>
+          <w:tcPr>
+            <w:tcW w:w="1168" w:type="dxa"/>
+            <w:shd w:val="clear" w:color="auto" w:fill="92D050"/>
+          </w:tcPr>
+          <w:p>
+            <w:pPr>
+              <w:jc w:val="center"/>
+              <w:rPr>
+                <w:lang w:val="en-US"/>
+              </w:rPr>
+            </w:pPr>
+            <w:r>
+              <w:rPr>
+                <w:lang w:val="en-US"/>
+              </w:rPr>
+              <w:t>44</w:t>
+            </w:r>
           </w:p>
         </w:tc>
       </w:tr>
@@ -816,22 +441,8 @@
         <w:rPr>
           <w:lang w:val="en-US"/>
         </w:rPr>
-        <w:t>SHOP</w:t>
+        <w:t>SHOP_DEPO</w:t>
       </w:r>
-      <w:r>
-        <w:rPr>
-          <w:lang w:val="en-US"/>
-        </w:rPr>
-        <w:t>_</w:t>
-      </w:r>
-      <w:r>
-        <w:rPr>
-          <w:lang w:val="en-US"/>
-        </w:rPr>
-        <w:t>DEPO</w:t>
-      </w:r>
-      <w:bookmarkStart w:id="0" w:name="_GoBack"/>
-      <w:bookmarkEnd w:id="0"/>
     </w:p>
     <w:tbl>
       <w:tblPr>
@@ -1002,21 +613,7 @@
               <w:rPr>
                 <w:lang w:val="en-US"/>
               </w:rPr>
-              <w:t>(</w:t>
-            </w:r>
-            <w:proofErr w:type="spellStart"/>
-            <w:r>
-              <w:rPr>
-                <w:lang w:val="en-US"/>
-              </w:rPr>
-              <w:t>bigint</w:t>
-            </w:r>
-            <w:proofErr w:type="spellEnd"/>
-            <w:r>
-              <w:rPr>
-                <w:lang w:val="en-US"/>
-              </w:rPr>
-              <w:t>)</w:t>
+              <w:t>(bigint)</w:t>
             </w:r>
           </w:p>
         </w:tc>
@@ -1049,21 +646,7 @@
               <w:rPr>
                 <w:lang w:val="en-US"/>
               </w:rPr>
-              <w:t>(</w:t>
-            </w:r>
-            <w:proofErr w:type="spellStart"/>
-            <w:r>
-              <w:rPr>
-                <w:lang w:val="en-US"/>
-              </w:rPr>
-              <w:t>bigint</w:t>
-            </w:r>
-            <w:proofErr w:type="spellEnd"/>
-            <w:r>
-              <w:rPr>
-                <w:lang w:val="en-US"/>
-              </w:rPr>
-              <w:t>)</w:t>
+              <w:t>(bigint)</w:t>
             </w:r>
           </w:p>
         </w:tc>
@@ -1129,21 +712,7 @@
               <w:rPr>
                 <w:lang w:val="en-US"/>
               </w:rPr>
-              <w:t>(</w:t>
-            </w:r>
-            <w:proofErr w:type="spellStart"/>
-            <w:r>
-              <w:rPr>
-                <w:lang w:val="en-US"/>
-              </w:rPr>
-              <w:t>bigint</w:t>
-            </w:r>
-            <w:proofErr w:type="spellEnd"/>
-            <w:r>
-              <w:rPr>
-                <w:lang w:val="en-US"/>
-              </w:rPr>
-              <w:t>)</w:t>
+              <w:t>(bigint)</w:t>
             </w:r>
           </w:p>
         </w:tc>
@@ -2087,33 +1656,11 @@
                 <w:lang w:val="en-US"/>
               </w:rPr>
             </w:pPr>
-            <w:proofErr w:type="spellStart"/>
-            <w:r>
-              <w:rPr>
-                <w:lang w:val="en-US"/>
-              </w:rPr>
-              <w:t>userId</w:t>
-            </w:r>
-            <w:proofErr w:type="spellEnd"/>
-            <w:r>
-              <w:rPr>
-                <w:lang w:val="en-US"/>
-              </w:rPr>
-              <w:t xml:space="preserve"> (</w:t>
-            </w:r>
-            <w:proofErr w:type="spellStart"/>
-            <w:r>
-              <w:rPr>
-                <w:lang w:val="en-US"/>
-              </w:rPr>
-              <w:t>bigint</w:t>
-            </w:r>
-            <w:proofErr w:type="spellEnd"/>
-            <w:r>
-              <w:rPr>
-                <w:lang w:val="en-US"/>
-              </w:rPr>
-              <w:t>)</w:t>
+            <w:r>
+              <w:rPr>
+                <w:lang w:val="en-US"/>
+              </w:rPr>
+              <w:t>userId (bigint)</w:t>
             </w:r>
           </w:p>
         </w:tc>
@@ -2147,45 +1694,11 @@
                 <w:lang w:val="en-US"/>
               </w:rPr>
             </w:pPr>
-            <w:proofErr w:type="spellStart"/>
-            <w:r>
-              <w:rPr>
-                <w:lang w:val="en-US"/>
-              </w:rPr>
-              <w:t>isPaid</w:t>
-            </w:r>
-            <w:proofErr w:type="spellEnd"/>
-            <w:r>
-              <w:rPr>
-                <w:lang w:val="en-US"/>
-              </w:rPr>
-              <w:t xml:space="preserve"> </w:t>
-            </w:r>
-            <w:r>
-              <w:rPr>
-                <w:lang w:val="en-US"/>
-              </w:rPr>
-              <w:t>(</w:t>
-            </w:r>
-            <w:proofErr w:type="spellStart"/>
-            <w:r>
-              <w:rPr>
-                <w:lang w:val="en-US"/>
-              </w:rPr>
-              <w:t>b</w:t>
-            </w:r>
-            <w:r>
-              <w:rPr>
-                <w:lang w:val="en-US"/>
-              </w:rPr>
-              <w:t>oolean</w:t>
-            </w:r>
-            <w:proofErr w:type="spellEnd"/>
-            <w:r>
-              <w:rPr>
-                <w:lang w:val="en-US"/>
-              </w:rPr>
-              <w:t>)</w:t>
+            <w:r>
+              <w:rPr>
+                <w:lang w:val="en-US"/>
+              </w:rPr>
+              <w:t>isPaid (boolean)</w:t>
             </w:r>
           </w:p>
         </w:tc>

</xml_diff>

<commit_message>
Commit from laptop. BookService - removed; MenuItemBasketDisplay - removed, basket contents are correctly displayed by MenuItemBookDisplay; MenuItemBasketHolder - added break to infinite cycle; MenuItemBookAdder - books can now only be added to the store; MenuItemBookFinder - now correctly works with DB; MenuItembookRemover - books can now only be removed from the store; MenuItemBookDisplay - see MenuItemBasketDisplay; MenuItemBookSorter - can now sort books in any location; QueryHelper - removed unnecessary connection; Storage - multiple changes to support the above changes; Tables - fixed some typos.
</commit_message>
<xml_diff>
--- a/Tables.docx
+++ b/Tables.docx
@@ -61,14 +61,26 @@
                 <w:lang w:val="en-US"/>
               </w:rPr>
             </w:pPr>
-            <w:proofErr w:type="spellStart"/>
-            <w:r>
-              <w:rPr>
-                <w:lang w:val="en-US"/>
-              </w:rPr>
-              <w:t>bookid</w:t>
-            </w:r>
-            <w:proofErr w:type="spellEnd"/>
+            <w:r>
+              <w:rPr>
+                <w:lang w:val="en-US"/>
+              </w:rPr>
+              <w:t>book</w:t>
+            </w:r>
+            <w:r>
+              <w:rPr>
+                <w:lang w:val="en-US"/>
+              </w:rPr>
+              <w:t>I</w:t>
+            </w:r>
+            <w:bookmarkStart w:id="0" w:name="_GoBack"/>
+            <w:bookmarkEnd w:id="0"/>
+            <w:r>
+              <w:rPr>
+                <w:lang w:val="en-US"/>
+              </w:rPr>
+              <w:t>d</w:t>
+            </w:r>
           </w:p>
           <w:p>
             <w:pPr>
@@ -210,8 +222,6 @@
             </w:r>
           </w:p>
         </w:tc>
-        <w:bookmarkStart w:id="0" w:name="_GoBack"/>
-        <w:bookmarkEnd w:id="0"/>
       </w:tr>
       <w:tr>
         <w:tc>

</xml_diff>